<commit_message>
Addition and completion of the micro front-ends study
</commit_message>
<xml_diff>
--- a/Micro Frontends/Micro Frontends For Mobile.docx
+++ b/Micro Frontends/Micro Frontends For Mobile.docx
@@ -619,25 +619,7 @@
             <w:bCs/>
             <w:lang w:val="en-US"/>
           </w:rPr>
-          <w:t xml:space="preserve"> docum</w:t>
-        </w:r>
-        <w:r>
-          <w:rPr>
-            <w:rStyle w:val="Hyperlink"/>
-            <w:b/>
-            <w:bCs/>
-            <w:lang w:val="en-US"/>
-          </w:rPr>
-          <w:t>e</w:t>
-        </w:r>
-        <w:r>
-          <w:rPr>
-            <w:rStyle w:val="Hyperlink"/>
-            <w:b/>
-            <w:bCs/>
-            <w:lang w:val="en-US"/>
-          </w:rPr>
-          <w:t>ntation</w:t>
+          <w:t xml:space="preserve"> documentation</w:t>
         </w:r>
       </w:hyperlink>
       <w:r>
@@ -855,14 +837,189 @@
         <w:t xml:space="preserve"> Benefits Of Adopting Micro-Frontends?</w:t>
       </w:r>
     </w:p>
+    <w:p>
+      <w:pPr>
+        <w:rPr>
+          <w:b/>
+          <w:bCs/>
+        </w:rPr>
+      </w:pPr>
+      <w:r>
+        <w:rPr>
+          <w:b/>
+          <w:bCs/>
+        </w:rPr>
+        <w:t>Scalability</w:t>
+      </w:r>
+    </w:p>
+    <w:p>
+      <w:r>
+        <w:t xml:space="preserve">Since </w:t>
+      </w:r>
+      <w:r>
+        <w:t xml:space="preserve">multiple different teams can be working on different features of the website/application, this allows for better scalability as </w:t>
+      </w:r>
+      <w:r>
+        <w:rPr>
+          <w:b/>
+          <w:bCs/>
+        </w:rPr>
+        <w:t>parallel computing</w:t>
+      </w:r>
+      <w:r>
+        <w:t xml:space="preserve"> is achievable in this way. </w:t>
+      </w:r>
+      <w:r>
+        <w:rPr>
+          <w:b/>
+          <w:bCs/>
+        </w:rPr>
+        <w:t>Parallel computing</w:t>
+      </w:r>
+      <w:r>
+        <w:t xml:space="preserve"> is essentially executing multiple tasks and processes at the same time instead of working on them individually and this naturally speeds up the time required to work on projects. Other than that, micro-frontends also </w:t>
+      </w:r>
+      <w:proofErr w:type="gramStart"/>
+      <w:r>
+        <w:t>allows</w:t>
+      </w:r>
+      <w:proofErr w:type="gramEnd"/>
+      <w:r>
+        <w:t xml:space="preserve"> the developers to develop in different tech stacks instead of sticking to one tech stack that needs to be followed and obeyed by everyone. For instance, if team A </w:t>
+      </w:r>
+      <w:proofErr w:type="gramStart"/>
+      <w:r>
+        <w:t>is prefers</w:t>
+      </w:r>
+      <w:proofErr w:type="gramEnd"/>
+      <w:r>
+        <w:t xml:space="preserve"> coding using React and team B prefers developing using Vue, both </w:t>
+      </w:r>
+      <w:r>
+        <w:lastRenderedPageBreak/>
+        <w:t>of these teams can proceed and develop their portions in those tech stacks as they are developing using micro-frontends.</w:t>
+      </w:r>
+    </w:p>
     <w:p/>
     <w:p>
       <w:pPr>
         <w:rPr>
-          <w:lang w:val="en-US"/>
-        </w:rPr>
-      </w:pPr>
-    </w:p>
+          <w:b/>
+          <w:bCs/>
+        </w:rPr>
+      </w:pPr>
+      <w:r>
+        <w:rPr>
+          <w:b/>
+          <w:bCs/>
+        </w:rPr>
+        <w:t>Reusability</w:t>
+      </w:r>
+    </w:p>
+    <w:p>
+      <w:r>
+        <w:t xml:space="preserve">For </w:t>
+      </w:r>
+      <w:proofErr w:type="gramStart"/>
+      <w:r>
+        <w:t>instance</w:t>
+      </w:r>
+      <w:proofErr w:type="gramEnd"/>
+      <w:r>
+        <w:t xml:space="preserve"> team A has developed a really good carousel for product display while working on project X and they are moving onto developing project Y, instead of developing the carousel from scratch again, they can reuse the same code that has already been developed by the team beforehand to achieve the same goal.</w:t>
+      </w:r>
+    </w:p>
+    <w:p/>
+    <w:p>
+      <w:pPr>
+        <w:rPr>
+          <w:b/>
+          <w:bCs/>
+        </w:rPr>
+      </w:pPr>
+      <w:r>
+        <w:rPr>
+          <w:b/>
+          <w:bCs/>
+        </w:rPr>
+        <w:t xml:space="preserve">Common Frameworks Used </w:t>
+      </w:r>
+      <w:proofErr w:type="gramStart"/>
+      <w:r>
+        <w:rPr>
+          <w:b/>
+          <w:bCs/>
+        </w:rPr>
+        <w:t>For</w:t>
+      </w:r>
+      <w:proofErr w:type="gramEnd"/>
+      <w:r>
+        <w:rPr>
+          <w:b/>
+          <w:bCs/>
+        </w:rPr>
+        <w:t xml:space="preserve"> Micro-Frontends</w:t>
+      </w:r>
+    </w:p>
+    <w:p>
+      <w:r>
+        <w:t>Some</w:t>
+      </w:r>
+      <w:r>
+        <w:t xml:space="preserve"> popular frameworks typically used for micro-frontends include </w:t>
+      </w:r>
+      <w:r>
+        <w:rPr>
+          <w:b/>
+          <w:bCs/>
+        </w:rPr>
+        <w:t>React.js</w:t>
+      </w:r>
+      <w:r>
+        <w:t xml:space="preserve">, </w:t>
+      </w:r>
+      <w:r>
+        <w:rPr>
+          <w:b/>
+          <w:bCs/>
+        </w:rPr>
+        <w:t>Vue</w:t>
+      </w:r>
+      <w:r>
+        <w:t xml:space="preserve">, </w:t>
+      </w:r>
+      <w:r>
+        <w:rPr>
+          <w:b/>
+          <w:bCs/>
+        </w:rPr>
+        <w:t>Angular</w:t>
+      </w:r>
+      <w:r>
+        <w:t xml:space="preserve">, </w:t>
+      </w:r>
+      <w:r>
+        <w:rPr>
+          <w:b/>
+          <w:bCs/>
+        </w:rPr>
+        <w:t>Single SPA</w:t>
+      </w:r>
+      <w:r>
+        <w:t xml:space="preserve"> and more. When developing using micro-frontends, each of them will have their own independent git repositories and their own </w:t>
+      </w:r>
+      <w:proofErr w:type="spellStart"/>
+      <w:r>
+        <w:t>package.json</w:t>
+      </w:r>
+      <w:proofErr w:type="spellEnd"/>
+      <w:r>
+        <w:t xml:space="preserve"> files and it is built on its own tool configuration.</w:t>
+      </w:r>
+    </w:p>
+    <w:p/>
+    <w:p/>
+    <w:p/>
     <w:p>
       <w:pPr>
         <w:rPr>
@@ -1483,6 +1640,7 @@
   <w:style w:type="character" w:default="1" w:styleId="DefaultParagraphFont">
     <w:name w:val="Default Paragraph Font"/>
     <w:uiPriority w:val="1"/>
+    <w:semiHidden/>
     <w:unhideWhenUsed/>
   </w:style>
   <w:style w:type="table" w:default="1" w:styleId="TableNormal">

</xml_diff>